<commit_message>
made some small changes to pics
</commit_message>
<xml_diff>
--- a/ce4053/Reports and Presentations/Phase 2/Phase 2 Report.docx
+++ b/ce4053/Reports and Presentations/Phase 2/Phase 2 Report.docx
@@ -17,7 +17,7 @@
           <w:szCs w:val="24"/>
         </w:rPr>
         <w:drawing>
-          <wp:inline distT="114300" distB="114300" distL="114300" distR="114300">
+          <wp:inline distT="114300" distB="114300" distL="114300" distR="114300" wp14:anchorId="0A7FC80F" wp14:editId="632A8E09">
             <wp:extent cx="5734050" cy="4305300"/>
             <wp:effectExtent l="0" t="0" r="0" b="0"/>
             <wp:docPr id="11" name="image30.jpg"/>
@@ -1941,8 +1941,6 @@
         </w:rPr>
         <w:br w:type="page"/>
       </w:r>
-      <w:bookmarkStart w:id="0" w:name="_GoBack"/>
-      <w:bookmarkEnd w:id="0"/>
     </w:p>
     <w:p>
       <w:pPr>
@@ -1958,7 +1956,7 @@
           <w:rFonts w:ascii="Times New Roman" w:hAnsi="Times New Roman" w:cs="Times New Roman"/>
         </w:rPr>
       </w:pPr>
-      <w:bookmarkStart w:id="1" w:name="_Toc512279182"/>
+      <w:bookmarkStart w:id="0" w:name="_Toc512279182"/>
       <w:r>
         <w:rPr>
           <w:rFonts w:ascii="Times New Roman" w:hAnsi="Times New Roman" w:cs="Times New Roman"/>
@@ -1966,7 +1964,7 @@
         <w:lastRenderedPageBreak/>
         <w:t>Resource Sharing Protocol</w:t>
       </w:r>
-      <w:bookmarkEnd w:id="1"/>
+      <w:bookmarkEnd w:id="0"/>
     </w:p>
     <w:p>
       <w:pPr>
@@ -1976,14 +1974,14 @@
           <w:rFonts w:ascii="Times New Roman" w:hAnsi="Times New Roman" w:cs="Times New Roman"/>
         </w:rPr>
       </w:pPr>
-      <w:bookmarkStart w:id="2" w:name="_Toc512279183"/>
+      <w:bookmarkStart w:id="1" w:name="_Toc512279183"/>
       <w:r>
         <w:rPr>
           <w:rFonts w:ascii="Times New Roman" w:hAnsi="Times New Roman" w:cs="Times New Roman"/>
         </w:rPr>
         <w:t>1.1. Micrium kernel objects for resource sharing</w:t>
       </w:r>
-      <w:bookmarkEnd w:id="2"/>
+      <w:bookmarkEnd w:id="1"/>
     </w:p>
     <w:p>
       <w:pPr>
@@ -2160,14 +2158,14 @@
           <w:rFonts w:ascii="Times New Roman" w:hAnsi="Times New Roman" w:cs="Times New Roman"/>
         </w:rPr>
       </w:pPr>
-      <w:bookmarkStart w:id="3" w:name="_Toc512279184"/>
+      <w:bookmarkStart w:id="2" w:name="_Toc512279184"/>
       <w:r>
         <w:rPr>
           <w:rFonts w:ascii="Times New Roman" w:hAnsi="Times New Roman" w:cs="Times New Roman"/>
         </w:rPr>
         <w:t>1.2. Existing resource access protocols in Micrium</w:t>
       </w:r>
-      <w:bookmarkEnd w:id="3"/>
+      <w:bookmarkEnd w:id="2"/>
     </w:p>
     <w:p>
       <w:pPr>
@@ -2268,14 +2266,14 @@
           <w:rFonts w:ascii="Times New Roman" w:hAnsi="Times New Roman" w:cs="Times New Roman"/>
         </w:rPr>
       </w:pPr>
-      <w:bookmarkStart w:id="4" w:name="_Toc512279185"/>
+      <w:bookmarkStart w:id="3" w:name="_Toc512279185"/>
       <w:r>
         <w:rPr>
           <w:rFonts w:ascii="Times New Roman" w:hAnsi="Times New Roman" w:cs="Times New Roman"/>
         </w:rPr>
         <w:t>1.3. Stack Resource Protocol(SRP)</w:t>
       </w:r>
-      <w:bookmarkEnd w:id="4"/>
+      <w:bookmarkEnd w:id="3"/>
     </w:p>
     <w:p>
       <w:pPr>
@@ -2403,7 +2401,7 @@
           <w:color w:val="auto"/>
         </w:rPr>
       </w:pPr>
-      <w:bookmarkStart w:id="5" w:name="_Toc512279186"/>
+      <w:bookmarkStart w:id="4" w:name="_Toc512279186"/>
       <w:r>
         <w:rPr>
           <w:rFonts w:ascii="Times New Roman" w:hAnsi="Times New Roman" w:cs="Times New Roman"/>
@@ -2418,7 +2416,7 @@
         </w:rPr>
         <w:t>Red-Black Tree</w:t>
       </w:r>
-      <w:bookmarkEnd w:id="5"/>
+      <w:bookmarkEnd w:id="4"/>
     </w:p>
     <w:p>
       <w:pPr>
@@ -2980,7 +2978,7 @@
           <w:color w:val="auto"/>
         </w:rPr>
       </w:pPr>
-      <w:bookmarkStart w:id="6" w:name="_Toc512279187"/>
+      <w:bookmarkStart w:id="5" w:name="_Toc512279187"/>
       <w:r>
         <w:rPr>
           <w:rFonts w:ascii="Times New Roman" w:hAnsi="Times New Roman" w:cs="Times New Roman"/>
@@ -2996,7 +2994,7 @@
         </w:rPr>
         <w:t>. SRP implemented in Micrium</w:t>
       </w:r>
-      <w:bookmarkEnd w:id="6"/>
+      <w:bookmarkEnd w:id="5"/>
     </w:p>
     <w:p>
       <w:pPr>
@@ -3007,7 +3005,7 @@
           <w:color w:val="auto"/>
         </w:rPr>
       </w:pPr>
-      <w:bookmarkStart w:id="7" w:name="_Toc512279188"/>
+      <w:bookmarkStart w:id="6" w:name="_Toc512279188"/>
       <w:r>
         <w:rPr>
           <w:rFonts w:ascii="Times New Roman" w:hAnsi="Times New Roman" w:cs="Times New Roman"/>
@@ -3022,7 +3020,7 @@
         </w:rPr>
         <w:t>.1. Modifications &amp; Additions</w:t>
       </w:r>
-      <w:bookmarkEnd w:id="7"/>
+      <w:bookmarkEnd w:id="6"/>
     </w:p>
     <w:p>
       <w:pPr>
@@ -3053,7 +3051,7 @@
           <w:noProof/>
         </w:rPr>
         <w:drawing>
-          <wp:inline distT="114300" distB="114300" distL="114300" distR="114300">
+          <wp:inline distT="114300" distB="114300" distL="114300" distR="114300" wp14:anchorId="7297DE03" wp14:editId="472D04C3">
             <wp:extent cx="3211486" cy="623888"/>
             <wp:effectExtent l="0" t="0" r="0" b="0"/>
             <wp:docPr id="10" name="image29.png"/>
@@ -3118,7 +3116,7 @@
           <w:noProof/>
         </w:rPr>
         <w:drawing>
-          <wp:inline distT="114300" distB="114300" distL="114300" distR="114300">
+          <wp:inline distT="114300" distB="114300" distL="114300" distR="114300" wp14:anchorId="251C876E" wp14:editId="52845197">
             <wp:extent cx="5230362" cy="1804988"/>
             <wp:effectExtent l="0" t="0" r="0" b="0"/>
             <wp:docPr id="19" name="image38.png"/>
@@ -3177,15 +3175,15 @@
           <w:rFonts w:ascii="Times New Roman" w:hAnsi="Times New Roman" w:cs="Times New Roman"/>
         </w:rPr>
       </w:pPr>
-      <w:bookmarkStart w:id="8" w:name="_n6d7wk7e6gtv" w:colFirst="0" w:colLast="0"/>
-      <w:bookmarkEnd w:id="8"/>
+      <w:bookmarkStart w:id="7" w:name="_n6d7wk7e6gtv" w:colFirst="0" w:colLast="0"/>
+      <w:bookmarkEnd w:id="7"/>
       <w:r>
         <w:rPr>
           <w:rFonts w:ascii="Times New Roman" w:hAnsi="Times New Roman" w:cs="Times New Roman"/>
           <w:noProof/>
         </w:rPr>
         <w:drawing>
-          <wp:inline distT="114300" distB="114300" distL="114300" distR="114300">
+          <wp:inline distT="114300" distB="114300" distL="114300" distR="114300" wp14:anchorId="393AE466" wp14:editId="2358EF07">
             <wp:extent cx="3262313" cy="701482"/>
             <wp:effectExtent l="0" t="0" r="0" b="0"/>
             <wp:docPr id="22" name="image43.png"/>
@@ -3228,15 +3226,15 @@
           <w:rFonts w:ascii="Times New Roman" w:hAnsi="Times New Roman" w:cs="Times New Roman"/>
         </w:rPr>
       </w:pPr>
-      <w:bookmarkStart w:id="9" w:name="_u24ho32d3wkt" w:colFirst="0" w:colLast="0"/>
-      <w:bookmarkEnd w:id="9"/>
+      <w:bookmarkStart w:id="8" w:name="_u24ho32d3wkt" w:colFirst="0" w:colLast="0"/>
+      <w:bookmarkEnd w:id="8"/>
       <w:r>
         <w:rPr>
           <w:rFonts w:ascii="Times New Roman" w:hAnsi="Times New Roman" w:cs="Times New Roman"/>
           <w:noProof/>
         </w:rPr>
         <w:drawing>
-          <wp:inline distT="114300" distB="114300" distL="114300" distR="114300">
+          <wp:inline distT="114300" distB="114300" distL="114300" distR="114300" wp14:anchorId="25D6AE72" wp14:editId="37EF0928">
             <wp:extent cx="3471863" cy="273882"/>
             <wp:effectExtent l="0" t="0" r="0" b="0"/>
             <wp:docPr id="4" name="image23.png"/>
@@ -3281,7 +3279,7 @@
           <w:color w:val="auto"/>
         </w:rPr>
       </w:pPr>
-      <w:bookmarkStart w:id="10" w:name="_Toc512279189"/>
+      <w:bookmarkStart w:id="9" w:name="_Toc512279189"/>
       <w:r>
         <w:rPr>
           <w:rFonts w:ascii="Times New Roman" w:hAnsi="Times New Roman" w:cs="Times New Roman"/>
@@ -3296,7 +3294,7 @@
         </w:rPr>
         <w:t>.2. Stack &amp; System Ceiling</w:t>
       </w:r>
-      <w:bookmarkEnd w:id="10"/>
+      <w:bookmarkEnd w:id="9"/>
     </w:p>
     <w:p>
       <w:pPr>
@@ -3355,7 +3353,7 @@
           <w:noProof/>
         </w:rPr>
         <w:drawing>
-          <wp:inline distT="114300" distB="114300" distL="114300" distR="114300">
+          <wp:inline distT="114300" distB="114300" distL="114300" distR="114300" wp14:anchorId="683F10C8" wp14:editId="5673ACE9">
             <wp:extent cx="2867025" cy="742950"/>
             <wp:effectExtent l="0" t="0" r="0" b="0"/>
             <wp:docPr id="6" name="image25.png"/>
@@ -3504,7 +3502,7 @@
           <w:color w:val="auto"/>
         </w:rPr>
       </w:pPr>
-      <w:bookmarkStart w:id="11" w:name="_Toc512279190"/>
+      <w:bookmarkStart w:id="10" w:name="_Toc512279190"/>
       <w:r>
         <w:rPr>
           <w:rFonts w:ascii="Times New Roman" w:hAnsi="Times New Roman" w:cs="Times New Roman"/>
@@ -3519,7 +3517,7 @@
         </w:rPr>
         <w:t>.3. OSMutexPend()</w:t>
       </w:r>
-      <w:bookmarkEnd w:id="11"/>
+      <w:bookmarkEnd w:id="10"/>
     </w:p>
     <w:p>
       <w:pPr>
@@ -3534,7 +3532,7 @@
           <w:noProof/>
         </w:rPr>
         <w:drawing>
-          <wp:inline distT="114300" distB="114300" distL="114300" distR="114300">
+          <wp:inline distT="114300" distB="114300" distL="114300" distR="114300" wp14:anchorId="2EBD41D5" wp14:editId="2D936464">
             <wp:extent cx="5734050" cy="241300"/>
             <wp:effectExtent l="0" t="0" r="0" b="0"/>
             <wp:docPr id="7" name="image26.png"/>
@@ -3624,7 +3622,7 @@
           <w:noProof/>
         </w:rPr>
         <w:drawing>
-          <wp:inline distT="114300" distB="114300" distL="114300" distR="114300">
+          <wp:inline distT="114300" distB="114300" distL="114300" distR="114300" wp14:anchorId="0A7F2C45" wp14:editId="4BD201AC">
             <wp:extent cx="5286375" cy="342900"/>
             <wp:effectExtent l="0" t="0" r="0" b="0"/>
             <wp:docPr id="13" name="image32.png"/>
@@ -3681,50 +3679,108 @@
           <w:rFonts w:ascii="Times New Roman" w:hAnsi="Times New Roman" w:cs="Times New Roman"/>
           <w:sz w:val="24"/>
         </w:rPr>
-        <w:t>stack_find_min_deadline() basically iterates through the stack structure to get the lowest resource ceiling (in terms of deadline) by checking against every resource ceiling of each mutex inside.</w:t>
-      </w:r>
-    </w:p>
-    <w:p>
-      <w:pPr>
-        <w:jc w:val="both"/>
-        <w:rPr>
-          <w:rFonts w:ascii="Times New Roman" w:hAnsi="Times New Roman" w:cs="Times New Roman"/>
-        </w:rPr>
-      </w:pPr>
-      <w:r>
-        <w:rPr>
-          <w:rFonts w:ascii="Times New Roman" w:hAnsi="Times New Roman" w:cs="Times New Roman"/>
-          <w:noProof/>
+        <w:t>stack_find_min_</w:t>
+      </w:r>
+      <w:proofErr w:type="gramStart"/>
+      <w:r>
+        <w:rPr>
+          <w:rFonts w:ascii="Times New Roman" w:hAnsi="Times New Roman" w:cs="Times New Roman"/>
+          <w:sz w:val="24"/>
+        </w:rPr>
+        <w:t>deadline(</w:t>
+      </w:r>
+      <w:proofErr w:type="gramEnd"/>
+      <w:r>
+        <w:rPr>
+          <w:rFonts w:ascii="Times New Roman" w:hAnsi="Times New Roman" w:cs="Times New Roman"/>
+          <w:sz w:val="24"/>
+        </w:rPr>
+        <w:t xml:space="preserve">) basically iterates through the stack structure to get the lowest resource ceiling (in terms of </w:t>
+      </w:r>
+      <w:r>
+        <w:rPr>
+          <w:rFonts w:ascii="Times New Roman" w:hAnsi="Times New Roman" w:cs="Times New Roman"/>
+          <w:sz w:val="24"/>
+        </w:rPr>
+        <w:t xml:space="preserve">relative </w:t>
+      </w:r>
+      <w:r>
+        <w:rPr>
+          <w:rFonts w:ascii="Times New Roman" w:hAnsi="Times New Roman" w:cs="Times New Roman"/>
+          <w:sz w:val="24"/>
+        </w:rPr>
+        <w:t>deadline) by checking against every resource ceiling of each mutex inside.</w:t>
+      </w:r>
+    </w:p>
+    <w:p>
+      <w:pPr>
+        <w:jc w:val="both"/>
+        <w:rPr>
+          <w:rFonts w:ascii="Times New Roman" w:hAnsi="Times New Roman" w:cs="Times New Roman"/>
+        </w:rPr>
+      </w:pPr>
+    </w:p>
+    <w:p>
+      <w:pPr>
+        <w:jc w:val="both"/>
+        <w:rPr>
+          <w:rFonts w:ascii="Times New Roman" w:hAnsi="Times New Roman" w:cs="Times New Roman"/>
+        </w:rPr>
+      </w:pPr>
+      <w:r>
+        <w:rPr>
+          <w:rFonts w:ascii="Times New Roman" w:hAnsi="Times New Roman" w:cs="Times New Roman"/>
         </w:rPr>
         <w:drawing>
-          <wp:inline distT="114300" distB="114300" distL="114300" distR="114300">
-            <wp:extent cx="4495800" cy="1524000"/>
-            <wp:effectExtent l="0" t="0" r="0" b="0"/>
-            <wp:docPr id="16" name="image35.png"/>
-            <wp:cNvGraphicFramePr/>
+          <wp:inline distT="0" distB="0" distL="0" distR="0" wp14:anchorId="631190E9" wp14:editId="33F13827">
+            <wp:extent cx="4431951" cy="1874520"/>
+            <wp:effectExtent l="0" t="0" r="6985" b="0"/>
+            <wp:docPr id="30" name="Picture 2">
+              <a:extLst xmlns:a="http://schemas.openxmlformats.org/drawingml/2006/main">
+                <a:ext uri="{FF2B5EF4-FFF2-40B4-BE49-F238E27FC236}">
+                  <a16:creationId xmlns:a16="http://schemas.microsoft.com/office/drawing/2014/main" id="{24691374-2D55-49C6-88C0-6DE4916B8DEE}"/>
+                </a:ext>
+              </a:extLst>
+            </wp:docPr>
+            <wp:cNvGraphicFramePr>
+              <a:graphicFrameLocks xmlns:a="http://schemas.openxmlformats.org/drawingml/2006/main" noChangeAspect="1"/>
+            </wp:cNvGraphicFramePr>
             <a:graphic xmlns:a="http://schemas.openxmlformats.org/drawingml/2006/main">
               <a:graphicData uri="http://schemas.openxmlformats.org/drawingml/2006/picture">
                 <pic:pic xmlns:pic="http://schemas.openxmlformats.org/drawingml/2006/picture">
                   <pic:nvPicPr>
-                    <pic:cNvPr id="0" name="image35.png"/>
-                    <pic:cNvPicPr preferRelativeResize="0"/>
+                    <pic:cNvPr id="3" name="Picture 2">
+                      <a:extLst>
+                        <a:ext uri="{FF2B5EF4-FFF2-40B4-BE49-F238E27FC236}">
+                          <a16:creationId xmlns:a16="http://schemas.microsoft.com/office/drawing/2014/main" id="{24691374-2D55-49C6-88C0-6DE4916B8DEE}"/>
+                        </a:ext>
+                      </a:extLst>
+                    </pic:cNvPr>
+                    <pic:cNvPicPr>
+                      <a:picLocks noChangeAspect="1"/>
+                    </pic:cNvPicPr>
                   </pic:nvPicPr>
-                  <pic:blipFill>
+                  <pic:blipFill rotWithShape="1">
                     <a:blip r:embed="rId13"/>
-                    <a:srcRect/>
-                    <a:stretch>
-                      <a:fillRect/>
-                    </a:stretch>
+                    <a:srcRect l="16861" t="36310" r="40823" b="31873"/>
+                    <a:stretch/>
                   </pic:blipFill>
-                  <pic:spPr>
+                  <pic:spPr bwMode="auto">
                     <a:xfrm>
                       <a:off x="0" y="0"/>
-                      <a:ext cx="4495800" cy="1524000"/>
+                      <a:ext cx="4441255" cy="1878455"/>
                     </a:xfrm>
                     <a:prstGeom prst="rect">
                       <a:avLst/>
                     </a:prstGeom>
-                    <a:ln/>
+                    <a:ln>
+                      <a:noFill/>
+                    </a:ln>
+                    <a:extLst>
+                      <a:ext uri="{53640926-AAD7-44D8-BBD7-CCE9431645EC}">
+                        <a14:shadowObscured xmlns:a14="http://schemas.microsoft.com/office/drawing/2010/main"/>
+                      </a:ext>
+                    </a:extLst>
                   </pic:spPr>
                 </pic:pic>
               </a:graphicData>
@@ -3770,7 +3826,7 @@
           <w:noProof/>
         </w:rPr>
         <w:drawing>
-          <wp:inline distT="114300" distB="114300" distL="114300" distR="114300">
+          <wp:inline distT="114300" distB="114300" distL="114300" distR="114300" wp14:anchorId="78949722" wp14:editId="7776E431">
             <wp:extent cx="3219450" cy="790575"/>
             <wp:effectExtent l="0" t="0" r="0" b="0"/>
             <wp:docPr id="3" name="image22.png"/>
@@ -3815,7 +3871,7 @@
           <w:color w:val="auto"/>
         </w:rPr>
       </w:pPr>
-      <w:bookmarkStart w:id="12" w:name="_Toc512279191"/>
+      <w:bookmarkStart w:id="11" w:name="_Toc512279191"/>
       <w:r>
         <w:rPr>
           <w:rFonts w:ascii="Times New Roman" w:hAnsi="Times New Roman" w:cs="Times New Roman"/>
@@ -3830,7 +3886,7 @@
         </w:rPr>
         <w:t>.4. OSMutexPost()</w:t>
       </w:r>
-      <w:bookmarkEnd w:id="12"/>
+      <w:bookmarkEnd w:id="11"/>
     </w:p>
     <w:p>
       <w:pPr>
@@ -3851,7 +3907,7 @@
           <w:szCs w:val="24"/>
         </w:rPr>
         <w:drawing>
-          <wp:inline distT="114300" distB="114300" distL="114300" distR="114300">
+          <wp:inline distT="114300" distB="114300" distL="114300" distR="114300" wp14:anchorId="271D1AEC" wp14:editId="229E9199">
             <wp:extent cx="5572125" cy="742950"/>
             <wp:effectExtent l="0" t="0" r="0" b="0"/>
             <wp:docPr id="21" name="image41.png"/>
@@ -3900,6 +3956,7 @@
           <w:rFonts w:ascii="Times New Roman" w:hAnsi="Times New Roman" w:cs="Times New Roman"/>
           <w:sz w:val="24"/>
         </w:rPr>
+        <w:lastRenderedPageBreak/>
         <w:t>As shown above, posting of a mutex does a pop as mentioned, and we update the system ceiling accordingly.</w:t>
       </w:r>
     </w:p>
@@ -3925,7 +3982,6 @@
           <w:rFonts w:ascii="Times New Roman" w:hAnsi="Times New Roman" w:cs="Times New Roman"/>
           <w:sz w:val="24"/>
         </w:rPr>
-        <w:lastRenderedPageBreak/>
         <w:t>After the posting of the mutex in OSMutexPost, the Red-Black tree will be examined to see what tasks shall be unblocked and moved to both the ready list and AVL tree (for EDF).</w:t>
       </w:r>
     </w:p>
@@ -3944,7 +4000,7 @@
           <w:sz w:val="24"/>
         </w:rPr>
         <w:drawing>
-          <wp:inline distT="114300" distB="114300" distL="114300" distR="114300">
+          <wp:inline distT="114300" distB="114300" distL="114300" distR="114300" wp14:anchorId="38446776" wp14:editId="3341DB48">
             <wp:extent cx="5734050" cy="965200"/>
             <wp:effectExtent l="0" t="0" r="0" b="0"/>
             <wp:docPr id="18" name="image37.png"/>
@@ -4018,7 +4074,7 @@
           <w:noProof/>
         </w:rPr>
         <w:drawing>
-          <wp:inline distT="114300" distB="114300" distL="114300" distR="114300">
+          <wp:inline distT="114300" distB="114300" distL="114300" distR="114300" wp14:anchorId="00862297" wp14:editId="34E9AEA2">
             <wp:extent cx="5810250" cy="1971675"/>
             <wp:effectExtent l="0" t="0" r="0" b="9525"/>
             <wp:docPr id="14" name="image33.png"/>
@@ -4137,7 +4193,7 @@
           <w:szCs w:val="22"/>
         </w:rPr>
         <w:drawing>
-          <wp:inline distT="0" distB="0" distL="0" distR="0">
+          <wp:inline distT="0" distB="0" distL="0" distR="0" wp14:anchorId="03DD440A" wp14:editId="5A87E1AD">
             <wp:extent cx="3686175" cy="1571625"/>
             <wp:effectExtent l="0" t="0" r="9525" b="9525"/>
             <wp:docPr id="24" name="Picture 24" descr="https://lh6.googleusercontent.com/vfwLoW0_Si_POwJU0NXH_0GrEHmYN8VYx-kiZouV6YztFGTf76Gi1dpLdRdFGbrWgHMATBU5b3PgX2r6QWyVsJCx5p2wXuaoWIutmH7FeMcdbaAdqJ5jZDy8iw3c4LZx_O8j9XlH"/>
@@ -4228,21 +4284,82 @@
         </w:rPr>
         <w:t xml:space="preserve"> upon releasing of mutex. Prior to this change, the system makes a return as it </w:t>
       </w:r>
-      <w:proofErr w:type="gramStart"/>
       <w:r>
         <w:rPr>
           <w:color w:val="000000"/>
           <w:szCs w:val="22"/>
         </w:rPr>
-        <w:t>satisfy</w:t>
-      </w:r>
-      <w:proofErr w:type="gramEnd"/>
+        <w:t>satisfies</w:t>
+      </w:r>
       <w:r>
         <w:rPr>
           <w:color w:val="000000"/>
           <w:szCs w:val="22"/>
         </w:rPr>
-        <w:t xml:space="preserve"> the if block above. By adding another if block to allow </w:t>
+        <w:t xml:space="preserve"> the </w:t>
+      </w:r>
+      <w:r>
+        <w:rPr>
+          <w:color w:val="000000"/>
+          <w:szCs w:val="22"/>
+        </w:rPr>
+        <w:t xml:space="preserve">first </w:t>
+      </w:r>
+      <w:r>
+        <w:rPr>
+          <w:color w:val="000000"/>
+          <w:szCs w:val="22"/>
+        </w:rPr>
+        <w:t>if</w:t>
+      </w:r>
+      <w:r>
+        <w:rPr>
+          <w:color w:val="000000"/>
+          <w:szCs w:val="22"/>
+        </w:rPr>
+        <w:t>-</w:t>
+      </w:r>
+      <w:r>
+        <w:rPr>
+          <w:color w:val="000000"/>
+          <w:szCs w:val="22"/>
+        </w:rPr>
+        <w:t xml:space="preserve">block </w:t>
+      </w:r>
+      <w:r>
+        <w:rPr>
+          <w:color w:val="000000"/>
+          <w:szCs w:val="22"/>
+        </w:rPr>
+        <w:t xml:space="preserve">shown </w:t>
+      </w:r>
+      <w:r>
+        <w:rPr>
+          <w:color w:val="000000"/>
+          <w:szCs w:val="22"/>
+        </w:rPr>
+        <w:t>above. By adding another if</w:t>
+      </w:r>
+      <w:r>
+        <w:rPr>
+          <w:color w:val="000000"/>
+          <w:szCs w:val="22"/>
+        </w:rPr>
+        <w:t>-</w:t>
+      </w:r>
+      <w:r>
+        <w:rPr>
+          <w:color w:val="000000"/>
+          <w:szCs w:val="22"/>
+        </w:rPr>
+        <w:t xml:space="preserve">block to </w:t>
+      </w:r>
+      <w:r>
+        <w:rPr>
+          <w:color w:val="000000"/>
+          <w:szCs w:val="22"/>
+        </w:rPr>
+        <w:t xml:space="preserve">call </w:t>
       </w:r>
       <w:proofErr w:type="spellStart"/>
       <w:proofErr w:type="gramStart"/>
@@ -4267,7 +4384,28 @@
           <w:color w:val="000000"/>
           <w:szCs w:val="22"/>
         </w:rPr>
-        <w:t>) to be called, we mitigate this problem since it allows the scheduler call the task B to run now even if there are still code left to run for task A.</w:t>
+        <w:t>)</w:t>
+      </w:r>
+      <w:r>
+        <w:rPr>
+          <w:color w:val="000000"/>
+          <w:szCs w:val="22"/>
+        </w:rPr>
+        <w:t xml:space="preserve">, we mitigate this problem since it allows the scheduler </w:t>
+      </w:r>
+      <w:r>
+        <w:rPr>
+          <w:color w:val="000000"/>
+          <w:szCs w:val="22"/>
+        </w:rPr>
+        <w:t xml:space="preserve">to </w:t>
+      </w:r>
+      <w:r>
+        <w:rPr>
+          <w:color w:val="000000"/>
+          <w:szCs w:val="22"/>
+        </w:rPr>
+        <w:t>call the task B to run now even if there are still code left to run for task A.</w:t>
       </w:r>
     </w:p>
     <w:p>
@@ -4287,7 +4425,7 @@
           <w:color w:val="auto"/>
         </w:rPr>
       </w:pPr>
-      <w:bookmarkStart w:id="13" w:name="_Toc512279192"/>
+      <w:bookmarkStart w:id="12" w:name="_Toc512279192"/>
       <w:r>
         <w:rPr>
           <w:rFonts w:ascii="Times New Roman" w:hAnsi="Times New Roman" w:cs="Times New Roman"/>
@@ -4303,7 +4441,7 @@
         </w:rPr>
         <w:t>.5. Red-Black tree &amp; Blocked tasks</w:t>
       </w:r>
-      <w:bookmarkEnd w:id="13"/>
+      <w:bookmarkEnd w:id="12"/>
     </w:p>
     <w:p>
       <w:pPr>
@@ -4373,7 +4511,7 @@
           <w:noProof/>
         </w:rPr>
         <w:drawing>
-          <wp:inline distT="114300" distB="114300" distL="114300" distR="114300">
+          <wp:inline distT="114300" distB="114300" distL="114300" distR="114300" wp14:anchorId="29E98839" wp14:editId="7F1BB0BE">
             <wp:extent cx="4148138" cy="3244999"/>
             <wp:effectExtent l="0" t="0" r="0" b="0"/>
             <wp:docPr id="20" name="image39.png"/>
@@ -4418,7 +4556,7 @@
           <w:color w:val="auto"/>
         </w:rPr>
       </w:pPr>
-      <w:bookmarkStart w:id="14" w:name="_Toc512279193"/>
+      <w:bookmarkStart w:id="13" w:name="_Toc512279193"/>
       <w:r>
         <w:rPr>
           <w:rFonts w:ascii="Times New Roman" w:hAnsi="Times New Roman" w:cs="Times New Roman"/>
@@ -4433,54 +4571,83 @@
         </w:rPr>
         <w:t>.6. OSSched()</w:t>
       </w:r>
-      <w:bookmarkEnd w:id="14"/>
-    </w:p>
-    <w:p>
-      <w:pPr>
-        <w:jc w:val="both"/>
-        <w:rPr>
-          <w:rFonts w:ascii="Times New Roman" w:hAnsi="Times New Roman" w:cs="Times New Roman"/>
-          <w:sz w:val="24"/>
-        </w:rPr>
-      </w:pPr>
-      <w:r>
-        <w:rPr>
-          <w:rFonts w:ascii="Times New Roman" w:hAnsi="Times New Roman" w:cs="Times New Roman"/>
-          <w:sz w:val="24"/>
-        </w:rPr>
-        <w:t>As we were already doing EDF scheduling back in phase 1, any task that gets selected by our AVL tree will automatically have the lowest deadline out of all the tasks that is waiting to run fulfilling the first SRP condition. Hence, we just need to check if the task have a higher preemption level than the system ceiling in order to fulfil all the preemption requirements of SRP. This implementation can be seen in the picture below inside OSSched().</w:t>
-      </w:r>
-    </w:p>
-    <w:p>
-      <w:pPr>
-        <w:jc w:val="both"/>
-        <w:rPr>
-          <w:rFonts w:ascii="Times New Roman" w:hAnsi="Times New Roman" w:cs="Times New Roman"/>
-          <w:sz w:val="24"/>
-        </w:rPr>
-      </w:pPr>
-      <w:r>
-        <w:rPr>
-          <w:rFonts w:ascii="Times New Roman" w:hAnsi="Times New Roman" w:cs="Times New Roman"/>
+      <w:bookmarkEnd w:id="13"/>
+    </w:p>
+    <w:p>
+      <w:pPr>
+        <w:jc w:val="both"/>
+        <w:rPr>
+          <w:rFonts w:ascii="Times New Roman" w:hAnsi="Times New Roman" w:cs="Times New Roman"/>
+          <w:sz w:val="24"/>
+        </w:rPr>
+      </w:pPr>
+      <w:r>
+        <w:rPr>
+          <w:rFonts w:ascii="Times New Roman" w:hAnsi="Times New Roman" w:cs="Times New Roman"/>
+          <w:sz w:val="24"/>
+        </w:rPr>
+        <w:t xml:space="preserve">As we were already doing EDF scheduling back in phase 1, any task that gets selected by our AVL tree will automatically have the lowest deadline out of all the tasks that is waiting to run fulfilling the first SRP condition. Hence, we just need to check if the task </w:t>
+      </w:r>
+      <w:proofErr w:type="gramStart"/>
+      <w:r>
+        <w:rPr>
+          <w:rFonts w:ascii="Times New Roman" w:hAnsi="Times New Roman" w:cs="Times New Roman"/>
+          <w:sz w:val="24"/>
+        </w:rPr>
+        <w:t>have</w:t>
+      </w:r>
+      <w:proofErr w:type="gramEnd"/>
+      <w:r>
+        <w:rPr>
+          <w:rFonts w:ascii="Times New Roman" w:hAnsi="Times New Roman" w:cs="Times New Roman"/>
+          <w:sz w:val="24"/>
+        </w:rPr>
+        <w:t xml:space="preserve"> a higher preemption level than the system ceiling in order to fulfil all the preemption requirements of SRP</w:t>
+      </w:r>
+      <w:r>
+        <w:rPr>
+          <w:rFonts w:ascii="Times New Roman" w:hAnsi="Times New Roman" w:cs="Times New Roman"/>
+          <w:sz w:val="24"/>
+        </w:rPr>
+        <w:t>, done by comparing its relative deadline to the system ceiling</w:t>
+      </w:r>
+      <w:r>
+        <w:rPr>
+          <w:rFonts w:ascii="Times New Roman" w:hAnsi="Times New Roman" w:cs="Times New Roman"/>
+          <w:sz w:val="24"/>
+        </w:rPr>
+        <w:t>. This implementation can be seen in the picture below inside OSSched().</w:t>
+      </w:r>
+    </w:p>
+    <w:p>
+      <w:pPr>
+        <w:jc w:val="both"/>
+        <w:rPr>
+          <w:rFonts w:ascii="Times New Roman" w:hAnsi="Times New Roman" w:cs="Times New Roman"/>
+          <w:sz w:val="24"/>
+        </w:rPr>
+      </w:pPr>
+      <w:r>
+        <w:rPr>
           <w:noProof/>
-          <w:sz w:val="24"/>
         </w:rPr>
         <w:drawing>
-          <wp:inline distT="114300" distB="114300" distL="114300" distR="114300">
-            <wp:extent cx="4638675" cy="1409700"/>
+          <wp:inline distT="0" distB="0" distL="0" distR="0" wp14:anchorId="64587882" wp14:editId="31140D70">
+            <wp:extent cx="4213860" cy="1584551"/>
             <wp:effectExtent l="0" t="0" r="0" b="0"/>
-            <wp:docPr id="5" name="image24.png"/>
-            <wp:cNvGraphicFramePr/>
+            <wp:docPr id="31" name="Picture 31"/>
+            <wp:cNvGraphicFramePr>
+              <a:graphicFrameLocks xmlns:a="http://schemas.openxmlformats.org/drawingml/2006/main" noChangeAspect="1"/>
+            </wp:cNvGraphicFramePr>
             <a:graphic xmlns:a="http://schemas.openxmlformats.org/drawingml/2006/main">
               <a:graphicData uri="http://schemas.openxmlformats.org/drawingml/2006/picture">
                 <pic:pic xmlns:pic="http://schemas.openxmlformats.org/drawingml/2006/picture">
                   <pic:nvPicPr>
-                    <pic:cNvPr id="0" name="image24.png"/>
-                    <pic:cNvPicPr preferRelativeResize="0"/>
+                    <pic:cNvPr id="1" name=""/>
+                    <pic:cNvPicPr/>
                   </pic:nvPicPr>
                   <pic:blipFill>
                     <a:blip r:embed="rId20"/>
-                    <a:srcRect/>
                     <a:stretch>
                       <a:fillRect/>
                     </a:stretch>
@@ -4488,12 +4655,11 @@
                   <pic:spPr>
                     <a:xfrm>
                       <a:off x="0" y="0"/>
-                      <a:ext cx="4638675" cy="1409700"/>
+                      <a:ext cx="4234122" cy="1592170"/>
                     </a:xfrm>
                     <a:prstGeom prst="rect">
                       <a:avLst/>
                     </a:prstGeom>
-                    <a:ln/>
                   </pic:spPr>
                 </pic:pic>
               </a:graphicData>
@@ -4524,7 +4690,6 @@
           <w:rFonts w:ascii="Times New Roman" w:hAnsi="Times New Roman" w:cs="Times New Roman"/>
           <w:sz w:val="24"/>
         </w:rPr>
-        <w:lastRenderedPageBreak/>
         <w:t>Since there is the possibility that the current mutex holder is the one that wants to run, we just schedule it as per normal as seen below. Thus, the mutex holder will be able to resume running.</w:t>
       </w:r>
       <w:r>
@@ -4550,7 +4715,7 @@
           <w:sz w:val="24"/>
         </w:rPr>
         <w:drawing>
-          <wp:inline distT="0" distB="0" distL="0" distR="0">
+          <wp:inline distT="0" distB="0" distL="0" distR="0" wp14:anchorId="69543EFA" wp14:editId="6000ECFD">
             <wp:extent cx="5697644" cy="1049572"/>
             <wp:effectExtent l="0" t="0" r="0" b="0"/>
             <wp:docPr id="25" name="Picture 25"/>
@@ -4637,7 +4802,7 @@
           <w:noProof/>
         </w:rPr>
         <w:drawing>
-          <wp:inline distT="114300" distB="114300" distL="114300" distR="114300">
+          <wp:inline distT="114300" distB="114300" distL="114300" distR="114300" wp14:anchorId="1E907C88" wp14:editId="28061FFC">
             <wp:extent cx="5476875" cy="3048000"/>
             <wp:effectExtent l="0" t="0" r="0" b="0"/>
             <wp:docPr id="23" name="image45.png"/>
@@ -4706,7 +4871,7 @@
           <w:color w:val="auto"/>
         </w:rPr>
       </w:pPr>
-      <w:bookmarkStart w:id="15" w:name="_Toc512279194"/>
+      <w:bookmarkStart w:id="14" w:name="_Toc512279194"/>
       <w:r>
         <w:rPr>
           <w:rFonts w:ascii="Times New Roman" w:hAnsi="Times New Roman" w:cs="Times New Roman"/>
@@ -4721,7 +4886,7 @@
         </w:rPr>
         <w:t>.7. Resource Access Scenarios</w:t>
       </w:r>
-      <w:bookmarkEnd w:id="15"/>
+      <w:bookmarkEnd w:id="14"/>
     </w:p>
     <w:p>
       <w:pPr>
@@ -4777,7 +4942,7 @@
           <w:noProof/>
         </w:rPr>
         <w:drawing>
-          <wp:inline distT="114300" distB="114300" distL="114300" distR="114300">
+          <wp:inline distT="114300" distB="114300" distL="114300" distR="114300" wp14:anchorId="0E05D154" wp14:editId="103C41A2">
             <wp:extent cx="3438525" cy="657225"/>
             <wp:effectExtent l="0" t="0" r="0" b="0"/>
             <wp:docPr id="9" name="image28.png"/>
@@ -5167,7 +5332,7 @@
           <w:color w:val="auto"/>
         </w:rPr>
       </w:pPr>
-      <w:bookmarkStart w:id="16" w:name="_Toc512279195"/>
+      <w:bookmarkStart w:id="15" w:name="_Toc512279195"/>
       <w:r>
         <w:rPr>
           <w:rFonts w:ascii="Times New Roman" w:hAnsi="Times New Roman" w:cs="Times New Roman"/>
@@ -5182,7 +5347,7 @@
         </w:rPr>
         <w:t>. Limitations of current SRP design</w:t>
       </w:r>
-      <w:bookmarkEnd w:id="16"/>
+      <w:bookmarkEnd w:id="15"/>
     </w:p>
     <w:p>
       <w:pPr>
@@ -5308,8 +5473,8 @@
         </w:rPr>
         <w:t>Lastly, an improvement can be made in the implementation of the two binary tree structures, the AVL tree, and Red-Black tree. An improvement can be made to allow for a new data structure to be attached to the nodes of both trees, allowing only for a single node for each key value. In other words, if there are multiple tasks with similar deadlines, a new node will not be created instead, but attached to the existing node with the same deadline.</w:t>
       </w:r>
-      <w:bookmarkStart w:id="17" w:name="_h6ssfiwuledq" w:colFirst="0" w:colLast="0"/>
-      <w:bookmarkEnd w:id="17"/>
+      <w:bookmarkStart w:id="16" w:name="_h6ssfiwuledq" w:colFirst="0" w:colLast="0"/>
+      <w:bookmarkEnd w:id="16"/>
     </w:p>
     <w:p>
       <w:pPr>
@@ -5319,14 +5484,14 @@
           <w:rFonts w:ascii="Times New Roman" w:hAnsi="Times New Roman" w:cs="Times New Roman"/>
         </w:rPr>
       </w:pPr>
-      <w:bookmarkStart w:id="18" w:name="_Toc512279196"/>
+      <w:bookmarkStart w:id="17" w:name="_Toc512279196"/>
       <w:r>
         <w:rPr>
           <w:rFonts w:ascii="Times New Roman" w:hAnsi="Times New Roman" w:cs="Times New Roman"/>
         </w:rPr>
         <w:t>2. Phase 1 Feedback (Synchronous release)</w:t>
       </w:r>
-      <w:bookmarkEnd w:id="18"/>
+      <w:bookmarkEnd w:id="17"/>
     </w:p>
     <w:p>
       <w:pPr>
@@ -5384,7 +5549,7 @@
           <w:sz w:val="24"/>
         </w:rPr>
         <w:drawing>
-          <wp:inline distT="114300" distB="114300" distL="114300" distR="114300">
+          <wp:inline distT="114300" distB="114300" distL="114300" distR="114300" wp14:anchorId="72AEAD94" wp14:editId="3245FCC7">
             <wp:extent cx="4543425" cy="476250"/>
             <wp:effectExtent l="0" t="0" r="0" b="0"/>
             <wp:docPr id="17" name="image36.png"/>
@@ -5460,7 +5625,7 @@
           <w:sz w:val="24"/>
         </w:rPr>
         <w:drawing>
-          <wp:inline distT="114300" distB="114300" distL="114300" distR="114300">
+          <wp:inline distT="114300" distB="114300" distL="114300" distR="114300" wp14:anchorId="41FF3B6E" wp14:editId="7797BC54">
             <wp:extent cx="2752725" cy="609600"/>
             <wp:effectExtent l="0" t="0" r="0" b="0"/>
             <wp:docPr id="1" name="image20.png"/>
@@ -5537,7 +5702,7 @@
           <w:sz w:val="24"/>
         </w:rPr>
         <w:drawing>
-          <wp:inline distT="114300" distB="114300" distL="114300" distR="114300">
+          <wp:inline distT="114300" distB="114300" distL="114300" distR="114300" wp14:anchorId="1320ECC3" wp14:editId="7127AD42">
             <wp:extent cx="5734050" cy="1905000"/>
             <wp:effectExtent l="0" t="0" r="0" b="0"/>
             <wp:docPr id="2" name="image21.png"/>
@@ -5613,7 +5778,7 @@
           <w:sz w:val="24"/>
         </w:rPr>
         <w:drawing>
-          <wp:inline distT="114300" distB="114300" distL="114300" distR="114300">
+          <wp:inline distT="114300" distB="114300" distL="114300" distR="114300" wp14:anchorId="1A2EB491" wp14:editId="0CD1CE42">
             <wp:extent cx="4638675" cy="600075"/>
             <wp:effectExtent l="0" t="0" r="0" b="0"/>
             <wp:docPr id="8" name="image27.png"/>
@@ -5673,80 +5838,79 @@
           <w:rFonts w:ascii="Times New Roman" w:hAnsi="Times New Roman" w:cs="Times New Roman"/>
         </w:rPr>
       </w:pPr>
-      <w:bookmarkStart w:id="19" w:name="_Toc512279197"/>
+      <w:bookmarkStart w:id="18" w:name="_Toc512279197"/>
       <w:r>
         <w:rPr>
           <w:rFonts w:ascii="Times New Roman" w:hAnsi="Times New Roman" w:cs="Times New Roman"/>
         </w:rPr>
         <w:t>3. Benchmarking</w:t>
       </w:r>
+      <w:bookmarkEnd w:id="18"/>
+    </w:p>
+    <w:p>
+      <w:pPr>
+        <w:jc w:val="both"/>
+        <w:rPr>
+          <w:rFonts w:ascii="Times New Roman" w:hAnsi="Times New Roman" w:cs="Times New Roman"/>
+          <w:sz w:val="24"/>
+        </w:rPr>
+      </w:pPr>
+      <w:r>
+        <w:rPr>
+          <w:rFonts w:ascii="Times New Roman" w:hAnsi="Times New Roman" w:cs="Times New Roman"/>
+          <w:sz w:val="24"/>
+        </w:rPr>
+        <w:t xml:space="preserve">For benchmarking of our implementation, we have made use of CPU_TS_Get32() as in phase 1 to obtain the system ticks required for specific functions. This API helps us to get the current 32-bit CPU timestamp. For most functions, benchmarks are obtained by placing a variable ts_start1 at the start of the function, and ts_end1 at the end. </w:t>
+      </w:r>
+    </w:p>
+    <w:p>
+      <w:pPr>
+        <w:jc w:val="both"/>
+        <w:rPr>
+          <w:rFonts w:ascii="Times New Roman" w:hAnsi="Times New Roman" w:cs="Times New Roman"/>
+          <w:sz w:val="24"/>
+        </w:rPr>
+      </w:pPr>
+    </w:p>
+    <w:p>
+      <w:pPr>
+        <w:jc w:val="both"/>
+        <w:rPr>
+          <w:rFonts w:ascii="Times New Roman" w:hAnsi="Times New Roman" w:cs="Times New Roman"/>
+          <w:sz w:val="24"/>
+        </w:rPr>
+      </w:pPr>
+      <w:r>
+        <w:rPr>
+          <w:rFonts w:ascii="Times New Roman" w:hAnsi="Times New Roman" w:cs="Times New Roman"/>
+          <w:sz w:val="24"/>
+        </w:rPr>
+        <w:t>However, for unknown reasons, we were unable to obtain a subtracted value by doing ts_end1 = CPU_TS_Get32() - ts_start1 as recommended in the lecture. We were also not able to obtain any numerical value for the ts_end1 and ts_start1 variables in the watch list of the IAR. Hence, a breakpoint was used inside of the CPU_TS_Get32() function in order to get an accurate timestamp value, where we were able to obtain a numerical value of the timestamp to be returned. We then subtract it accordingly when we reach ts_start1 and ts_end1.</w:t>
+      </w:r>
+    </w:p>
+    <w:p>
+      <w:pPr>
+        <w:jc w:val="both"/>
+        <w:rPr>
+          <w:rFonts w:ascii="Times New Roman" w:hAnsi="Times New Roman" w:cs="Times New Roman"/>
+          <w:sz w:val="24"/>
+        </w:rPr>
+      </w:pPr>
+    </w:p>
+    <w:p>
+      <w:pPr>
+        <w:jc w:val="both"/>
+        <w:rPr>
+          <w:rFonts w:ascii="Times New Roman" w:hAnsi="Times New Roman" w:cs="Times New Roman"/>
+          <w:sz w:val="24"/>
+        </w:rPr>
+      </w:pPr>
+      <w:bookmarkStart w:id="19" w:name="_cncdepsyugih" w:colFirst="0" w:colLast="0"/>
       <w:bookmarkEnd w:id="19"/>
-    </w:p>
-    <w:p>
-      <w:pPr>
-        <w:jc w:val="both"/>
-        <w:rPr>
-          <w:rFonts w:ascii="Times New Roman" w:hAnsi="Times New Roman" w:cs="Times New Roman"/>
-          <w:sz w:val="24"/>
-        </w:rPr>
-      </w:pPr>
-      <w:r>
-        <w:rPr>
-          <w:rFonts w:ascii="Times New Roman" w:hAnsi="Times New Roman" w:cs="Times New Roman"/>
-          <w:sz w:val="24"/>
-        </w:rPr>
-        <w:t xml:space="preserve">For benchmarking of our implementation, we have made use of CPU_TS_Get32() as in phase 1 to obtain the system ticks required for specific functions. This API helps us to get the current 32-bit CPU timestamp. For most functions, benchmarks are obtained by placing a variable ts_start1 at the start of the function, and ts_end1 at the end. </w:t>
-      </w:r>
-    </w:p>
-    <w:p>
-      <w:pPr>
-        <w:jc w:val="both"/>
-        <w:rPr>
-          <w:rFonts w:ascii="Times New Roman" w:hAnsi="Times New Roman" w:cs="Times New Roman"/>
-          <w:sz w:val="24"/>
-        </w:rPr>
-      </w:pPr>
-    </w:p>
-    <w:p>
-      <w:pPr>
-        <w:jc w:val="both"/>
-        <w:rPr>
-          <w:rFonts w:ascii="Times New Roman" w:hAnsi="Times New Roman" w:cs="Times New Roman"/>
-          <w:sz w:val="24"/>
-        </w:rPr>
-      </w:pPr>
-      <w:r>
-        <w:rPr>
-          <w:rFonts w:ascii="Times New Roman" w:hAnsi="Times New Roman" w:cs="Times New Roman"/>
-          <w:sz w:val="24"/>
-        </w:rPr>
-        <w:t>However, for unknown reasons, we were unable to obtain a subtracted value by doing ts_end1 = CPU_TS_Get32() - ts_start1 as recommended in the lecture. We were also not able to obtain any numerical value for the ts_end1 and ts_start1 variables in the watch list of the IAR. Hence, a breakpoint was used inside of the CPU_TS_Get32() function in order to get an accurate timestamp value, where we were able to obtain a numerical value of the timestamp to be returned. We then subtract it accordingly when we reach ts_start1 and ts_end1.</w:t>
-      </w:r>
-    </w:p>
-    <w:p>
-      <w:pPr>
-        <w:jc w:val="both"/>
-        <w:rPr>
-          <w:rFonts w:ascii="Times New Roman" w:hAnsi="Times New Roman" w:cs="Times New Roman"/>
-          <w:sz w:val="24"/>
-        </w:rPr>
-      </w:pPr>
-    </w:p>
-    <w:p>
-      <w:pPr>
-        <w:pStyle w:val="NormalWeb"/>
-        <w:spacing w:before="0" w:beforeAutospacing="0" w:after="0" w:afterAutospacing="0"/>
-        <w:jc w:val="both"/>
-        <w:rPr>
-          <w:sz w:val="28"/>
-        </w:rPr>
-      </w:pPr>
-      <w:bookmarkStart w:id="20" w:name="_cncdepsyugih" w:colFirst="0" w:colLast="0"/>
-      <w:bookmarkEnd w:id="20"/>
-      <w:r>
-        <w:rPr>
-          <w:color w:val="000000"/>
-          <w:szCs w:val="22"/>
+      <w:r>
+        <w:rPr>
+          <w:rFonts w:ascii="Times New Roman" w:hAnsi="Times New Roman" w:cs="Times New Roman"/>
+          <w:sz w:val="24"/>
         </w:rPr>
         <w:t xml:space="preserve">There may be certain discrepancies in our measurements, as we had to account for the fact that in some functions, there were nested calls to other functions such as </w:t>
       </w:r>
@@ -5754,73 +5918,70 @@
       <w:proofErr w:type="gramStart"/>
       <w:r>
         <w:rPr>
-          <w:color w:val="000000"/>
-          <w:szCs w:val="22"/>
+          <w:rFonts w:ascii="Times New Roman" w:hAnsi="Times New Roman" w:cs="Times New Roman"/>
+          <w:sz w:val="24"/>
         </w:rPr>
         <w:t>OSSched</w:t>
       </w:r>
       <w:proofErr w:type="spellEnd"/>
       <w:r>
         <w:rPr>
-          <w:color w:val="000000"/>
-          <w:szCs w:val="22"/>
+          <w:rFonts w:ascii="Times New Roman" w:hAnsi="Times New Roman" w:cs="Times New Roman"/>
+          <w:sz w:val="24"/>
         </w:rPr>
         <w:t>(</w:t>
       </w:r>
       <w:proofErr w:type="gramEnd"/>
       <w:r>
         <w:rPr>
-          <w:color w:val="000000"/>
-          <w:szCs w:val="22"/>
+          <w:rFonts w:ascii="Times New Roman" w:hAnsi="Times New Roman" w:cs="Times New Roman"/>
+          <w:sz w:val="24"/>
         </w:rPr>
         <w:t xml:space="preserve">), which makes measuring the exact time from start to end of the function itself impossible. Hence, for certain functions we chose specific locations in the code to get a timestamp. Below are the </w:t>
       </w:r>
       <w:r>
         <w:rPr>
+          <w:rFonts w:ascii="Times New Roman" w:hAnsi="Times New Roman" w:cs="Times New Roman"/>
           <w:b/>
-          <w:bCs/>
-          <w:color w:val="000000"/>
-          <w:szCs w:val="22"/>
-        </w:rPr>
-        <w:t xml:space="preserve">average </w:t>
-      </w:r>
-      <w:r>
-        <w:rPr>
-          <w:color w:val="000000"/>
-          <w:szCs w:val="22"/>
-        </w:rPr>
-        <w:t>system ticks measured for the specified functions and implementations of our code.</w:t>
-      </w:r>
-    </w:p>
-    <w:p>
-      <w:pPr>
-        <w:pStyle w:val="NormalWeb"/>
-        <w:spacing w:before="0" w:beforeAutospacing="0" w:after="0" w:afterAutospacing="0"/>
-        <w:jc w:val="both"/>
-        <w:rPr>
-          <w:sz w:val="28"/>
-        </w:rPr>
-      </w:pPr>
-      <w:r>
-        <w:rPr>
-          <w:color w:val="000000"/>
-          <w:szCs w:val="22"/>
+          <w:sz w:val="24"/>
+        </w:rPr>
+        <w:t>average</w:t>
+      </w:r>
+      <w:r>
+        <w:rPr>
+          <w:rFonts w:ascii="Times New Roman" w:hAnsi="Times New Roman" w:cs="Times New Roman"/>
+          <w:sz w:val="24"/>
+        </w:rPr>
+        <w:t xml:space="preserve"> system ticks measured for the specified functions and implementations of our code.</w:t>
+      </w:r>
+    </w:p>
+    <w:p>
+      <w:pPr>
+        <w:jc w:val="both"/>
+        <w:rPr>
+          <w:rFonts w:ascii="Times New Roman" w:hAnsi="Times New Roman" w:cs="Times New Roman"/>
+          <w:sz w:val="24"/>
+        </w:rPr>
+      </w:pPr>
+      <w:r>
+        <w:rPr>
+          <w:rFonts w:ascii="Times New Roman" w:hAnsi="Times New Roman" w:cs="Times New Roman"/>
+          <w:sz w:val="24"/>
         </w:rPr>
         <w:t xml:space="preserve">** </w:t>
       </w:r>
       <w:r>
         <w:rPr>
+          <w:rFonts w:ascii="Times New Roman" w:hAnsi="Times New Roman" w:cs="Times New Roman"/>
           <w:b/>
-          <w:bCs/>
-          <w:color w:val="000000"/>
-          <w:szCs w:val="22"/>
+          <w:sz w:val="24"/>
         </w:rPr>
         <w:t>average</w:t>
       </w:r>
       <w:r>
         <w:rPr>
-          <w:color w:val="000000"/>
-          <w:szCs w:val="22"/>
+          <w:rFonts w:ascii="Times New Roman" w:hAnsi="Times New Roman" w:cs="Times New Roman"/>
+          <w:sz w:val="24"/>
         </w:rPr>
         <w:t>: ran 4-5 times to obtain an average system tick value</w:t>
       </w:r>
@@ -5851,7 +6012,7 @@
           <w:color w:val="auto"/>
         </w:rPr>
       </w:pPr>
-      <w:bookmarkStart w:id="21" w:name="_Toc512279198"/>
+      <w:bookmarkStart w:id="20" w:name="_Toc512279198"/>
       <w:r>
         <w:rPr>
           <w:rFonts w:ascii="Times New Roman" w:hAnsi="Times New Roman" w:cs="Times New Roman"/>
@@ -5861,7 +6022,7 @@
         <w:lastRenderedPageBreak/>
         <w:t>3.1. Scheduling</w:t>
       </w:r>
-      <w:bookmarkEnd w:id="21"/>
+      <w:bookmarkEnd w:id="20"/>
     </w:p>
     <w:p>
       <w:pPr>
@@ -6263,7 +6424,7 @@
           <w:szCs w:val="27"/>
         </w:rPr>
       </w:pPr>
-      <w:bookmarkStart w:id="22" w:name="_Toc512279199"/>
+      <w:bookmarkStart w:id="21" w:name="_Toc512279199"/>
       <w:r>
         <w:rPr>
           <w:rFonts w:ascii="Times New Roman" w:hAnsi="Times New Roman" w:cs="Times New Roman"/>
@@ -6272,7 +6433,7 @@
         </w:rPr>
         <w:t>3.2. Periodicity</w:t>
       </w:r>
-      <w:bookmarkEnd w:id="22"/>
+      <w:bookmarkEnd w:id="21"/>
     </w:p>
     <w:p>
       <w:pPr>
@@ -6290,7 +6451,7 @@
           <w:szCs w:val="22"/>
         </w:rPr>
         <w:drawing>
-          <wp:inline distT="0" distB="0" distL="0" distR="0">
+          <wp:inline distT="0" distB="0" distL="0" distR="0" wp14:anchorId="67E27A90" wp14:editId="7684D62D">
             <wp:extent cx="4645152" cy="2787091"/>
             <wp:effectExtent l="0" t="0" r="3175" b="13335"/>
             <wp:docPr id="12" name="Chart 12"/>
@@ -6825,7 +6986,7 @@
           <w:szCs w:val="22"/>
         </w:rPr>
         <w:drawing>
-          <wp:inline distT="0" distB="0" distL="0" distR="0">
+          <wp:inline distT="0" distB="0" distL="0" distR="0" wp14:anchorId="611983D1" wp14:editId="2AE2D25A">
             <wp:extent cx="4542739" cy="2501798"/>
             <wp:effectExtent l="0" t="0" r="10795" b="13335"/>
             <wp:docPr id="15" name="Chart 15"/>
@@ -7262,13 +7423,7 @@
         <w:rPr>
           <w:szCs w:val="22"/>
         </w:rPr>
-        <w:t>)</w:t>
-      </w:r>
-      <w:r>
-        <w:rPr>
-          <w:szCs w:val="22"/>
-        </w:rPr>
-        <w:t xml:space="preserve"> and </w:t>
+        <w:t xml:space="preserve">) and </w:t>
       </w:r>
       <w:proofErr w:type="spellStart"/>
       <w:r>
@@ -7282,13 +7437,7 @@
         <w:rPr>
           <w:szCs w:val="22"/>
         </w:rPr>
-        <w:t>()</w:t>
-      </w:r>
-      <w:r>
-        <w:rPr>
-          <w:szCs w:val="22"/>
-        </w:rPr>
-        <w:t xml:space="preserve"> is also called when tasks are re-released into the system, as the deadline needs to be updated. As the heap is always full of all the three tasks, in this example, the function </w:t>
+        <w:t xml:space="preserve">() is also called when tasks are re-released into the system, as the deadline needs to be updated. As the heap is always full of all the three tasks, in this example, the function </w:t>
       </w:r>
       <w:proofErr w:type="spellStart"/>
       <w:r>
@@ -7431,7 +7580,7 @@
           <w:szCs w:val="22"/>
         </w:rPr>
         <w:drawing>
-          <wp:inline distT="0" distB="0" distL="0" distR="0">
+          <wp:inline distT="0" distB="0" distL="0" distR="0" wp14:anchorId="5AAC8FF9" wp14:editId="291C3606">
             <wp:extent cx="3460090" cy="2092147"/>
             <wp:effectExtent l="0" t="0" r="7620" b="3810"/>
             <wp:docPr id="26" name="Chart 26"/>
@@ -7665,7 +7814,7 @@
           <w:szCs w:val="27"/>
         </w:rPr>
       </w:pPr>
-      <w:bookmarkStart w:id="23" w:name="_Toc512279200"/>
+      <w:bookmarkStart w:id="22" w:name="_Toc512279200"/>
       <w:r>
         <w:rPr>
           <w:rFonts w:ascii="Times New Roman" w:hAnsi="Times New Roman" w:cs="Times New Roman"/>
@@ -7674,7 +7823,7 @@
         </w:rPr>
         <w:t>3.3. Mutex acquire/release</w:t>
       </w:r>
-      <w:bookmarkEnd w:id="23"/>
+      <w:bookmarkEnd w:id="22"/>
     </w:p>
     <w:p>
       <w:pPr>
@@ -7741,7 +7890,7 @@
           <w:szCs w:val="22"/>
         </w:rPr>
         <w:drawing>
-          <wp:inline distT="0" distB="0" distL="0" distR="0">
+          <wp:inline distT="0" distB="0" distL="0" distR="0" wp14:anchorId="3A51539B" wp14:editId="5D012977">
             <wp:extent cx="3518611" cy="1975104"/>
             <wp:effectExtent l="0" t="0" r="5715" b="6350"/>
             <wp:docPr id="27" name="Chart 27"/>
@@ -7820,7 +7969,7 @@
           <w:szCs w:val="22"/>
         </w:rPr>
         <w:drawing>
-          <wp:inline distT="0" distB="0" distL="0" distR="0">
+          <wp:inline distT="0" distB="0" distL="0" distR="0" wp14:anchorId="10A09100" wp14:editId="7AE76D83">
             <wp:extent cx="3460090" cy="2282343"/>
             <wp:effectExtent l="0" t="0" r="7620" b="3810"/>
             <wp:docPr id="28" name="Chart 28"/>
@@ -8146,7 +8295,7 @@
           <w:szCs w:val="22"/>
         </w:rPr>
         <w:drawing>
-          <wp:inline distT="0" distB="0" distL="0" distR="0">
+          <wp:inline distT="0" distB="0" distL="0" distR="0" wp14:anchorId="1B61237E" wp14:editId="789B57A3">
             <wp:extent cx="3825850" cy="2362810"/>
             <wp:effectExtent l="0" t="0" r="3810" b="0"/>
             <wp:docPr id="29" name="Chart 29"/>
@@ -8696,7 +8845,7 @@
           <w:color w:val="auto"/>
         </w:rPr>
       </w:pPr>
-      <w:bookmarkStart w:id="24" w:name="_Toc512279201"/>
+      <w:bookmarkStart w:id="23" w:name="_Toc512279201"/>
       <w:r>
         <w:rPr>
           <w:rFonts w:ascii="Times New Roman" w:hAnsi="Times New Roman" w:cs="Times New Roman"/>
@@ -8705,7 +8854,7 @@
         </w:rPr>
         <w:t>3.4. Task execution time</w:t>
       </w:r>
-      <w:bookmarkEnd w:id="24"/>
+      <w:bookmarkEnd w:id="23"/>
     </w:p>
     <w:p>
       <w:pPr>
@@ -8808,7 +8957,7 @@
           <w:sz w:val="24"/>
           <w:szCs w:val="24"/>
         </w:rPr>
-        <w:t>values below may differ from actual ones left in code, as changes were mad</w:t>
+        <w:t xml:space="preserve">values below may differ from actual </w:t>
       </w:r>
       <w:r>
         <w:rPr>
@@ -8816,7 +8965,39 @@
           <w:sz w:val="24"/>
           <w:szCs w:val="24"/>
         </w:rPr>
-        <w:t>e to tasks during demonstration.</w:t>
+        <w:t xml:space="preserve">task set </w:t>
+      </w:r>
+      <w:r>
+        <w:rPr>
+          <w:rFonts w:ascii="Times New Roman" w:hAnsi="Times New Roman" w:cs="Times New Roman"/>
+          <w:sz w:val="24"/>
+          <w:szCs w:val="24"/>
+        </w:rPr>
+        <w:t>left in code, as changes were mad</w:t>
+      </w:r>
+      <w:r>
+        <w:rPr>
+          <w:rFonts w:ascii="Times New Roman" w:hAnsi="Times New Roman" w:cs="Times New Roman"/>
+          <w:sz w:val="24"/>
+          <w:szCs w:val="24"/>
+        </w:rPr>
+        <w:t xml:space="preserve">e to </w:t>
+      </w:r>
+      <w:r>
+        <w:rPr>
+          <w:rFonts w:ascii="Times New Roman" w:hAnsi="Times New Roman" w:cs="Times New Roman"/>
+          <w:sz w:val="24"/>
+          <w:szCs w:val="24"/>
+        </w:rPr>
+        <w:t xml:space="preserve">the </w:t>
+      </w:r>
+      <w:r>
+        <w:rPr>
+          <w:rFonts w:ascii="Times New Roman" w:hAnsi="Times New Roman" w:cs="Times New Roman"/>
+          <w:sz w:val="24"/>
+          <w:szCs w:val="24"/>
+        </w:rPr>
+        <w:t>tasks during demonstration.</w:t>
       </w:r>
     </w:p>
     <w:p>
@@ -8989,7 +9170,7 @@
           <w:szCs w:val="27"/>
         </w:rPr>
       </w:pPr>
-      <w:bookmarkStart w:id="25" w:name="_Toc512279202"/>
+      <w:bookmarkStart w:id="24" w:name="_Toc512279202"/>
       <w:r>
         <w:rPr>
           <w:rFonts w:ascii="Times New Roman" w:hAnsi="Times New Roman" w:cs="Times New Roman"/>
@@ -8999,7 +9180,7 @@
         <w:lastRenderedPageBreak/>
         <w:t>3.5. Interrupt latency</w:t>
       </w:r>
-      <w:bookmarkEnd w:id="25"/>
+      <w:bookmarkEnd w:id="24"/>
     </w:p>
     <w:p>
       <w:pPr>
@@ -9223,14 +9404,14 @@
         </w:rPr>
         <w:t xml:space="preserve"> can take very little time if there is nothing to update in the Tick List, and if there </w:t>
       </w:r>
-      <w:proofErr w:type="gramStart"/>
-      <w:r>
-        <w:rPr>
-          <w:szCs w:val="22"/>
-        </w:rPr>
-        <w:t>is</w:t>
-      </w:r>
-      <w:proofErr w:type="gramEnd"/>
+      <w:r>
+        <w:rPr>
+          <w:szCs w:val="22"/>
+        </w:rPr>
+        <w:t>are</w:t>
+      </w:r>
+      <w:bookmarkStart w:id="25" w:name="_GoBack"/>
+      <w:bookmarkEnd w:id="25"/>
       <w:r>
         <w:rPr>
           <w:szCs w:val="22"/>
@@ -11605,7 +11786,6 @@
   <w:style w:type="character" w:default="1" w:styleId="DefaultParagraphFont">
     <w:name w:val="Default Paragraph Font"/>
     <w:uiPriority w:val="1"/>
-    <w:semiHidden/>
     <w:unhideWhenUsed/>
   </w:style>
   <w:style w:type="table" w:default="1" w:styleId="TableNormal">

</xml_diff>